<commit_message>
Lista 06 Java e Metodologia de Pesquisa Científica
</commit_message>
<xml_diff>
--- a/Engenharia de sfotware/Aula04/Atividade de fixação.docx
+++ b/Engenharia de sfotware/Aula04/Atividade de fixação.docx
@@ -224,17 +224,15 @@
         </w:rPr>
         <w:t xml:space="preserve">Diferencie as quatro </w:t>
       </w:r>
-      <w:proofErr w:type="gramStart"/>
-      <w:r>
-        <w:rPr>
-          <w:b/>
-          <w:bCs/>
-          <w:sz w:val="24"/>
-          <w:szCs w:val="24"/>
-        </w:rPr>
-        <w:t>dimensões  de</w:t>
-      </w:r>
-      <w:proofErr w:type="gramEnd"/>
+      <w:r>
+        <w:rPr>
+          <w:b/>
+          <w:bCs/>
+          <w:sz w:val="24"/>
+          <w:szCs w:val="24"/>
+        </w:rPr>
+        <w:t>dimensões de</w:t>
+      </w:r>
       <w:r>
         <w:rPr>
           <w:b/>
@@ -361,15 +359,13 @@
         </w:rPr>
         <w:t xml:space="preserve">As falhas de hardware são causadas quando os componentes do dispositivo atingem o fim da sua vida útil, </w:t>
       </w:r>
-      <w:proofErr w:type="gramStart"/>
-      <w:r>
-        <w:rPr>
-          <w:sz w:val="24"/>
-          <w:szCs w:val="24"/>
-        </w:rPr>
-        <w:t>as falhas de software advém</w:t>
-      </w:r>
-      <w:proofErr w:type="gramEnd"/>
+      <w:r>
+        <w:rPr>
+          <w:sz w:val="24"/>
+          <w:szCs w:val="24"/>
+        </w:rPr>
+        <w:t>as falhas de software advêm</w:t>
+      </w:r>
       <w:r>
         <w:rPr>
           <w:sz w:val="24"/>
@@ -408,27 +404,7 @@
           <w:sz w:val="24"/>
           <w:szCs w:val="24"/>
         </w:rPr>
-        <w:t xml:space="preserve">Explique porque a remoção </w:t>
-      </w:r>
-      <w:proofErr w:type="gramStart"/>
-      <w:r>
-        <w:rPr>
-          <w:b/>
-          <w:bCs/>
-          <w:sz w:val="24"/>
-          <w:szCs w:val="24"/>
-        </w:rPr>
-        <w:t>de  X</w:t>
-      </w:r>
-      <w:proofErr w:type="gramEnd"/>
-      <w:r>
-        <w:rPr>
-          <w:b/>
-          <w:bCs/>
-          <w:sz w:val="24"/>
-          <w:szCs w:val="24"/>
-        </w:rPr>
-        <w:t>%  de defeitos de um sistema não melhora, necessariamente, a confiabilidade em  X%.</w:t>
+        <w:t>Explique porque a remoção de X% de defeitos de um sistema não melhora, necessariamente, a confiabilidade em X%.</w:t>
       </w:r>
     </w:p>
     <w:p>

</xml_diff>